<commit_message>
added in redemption tech into db and csv file. corrected cap on assisting monks
</commit_message>
<xml_diff>
--- a/AoE2_Calculator-master/documentation/src/developer_wishlist.docx
+++ b/AoE2_Calculator-master/documentation/src/developer_wishlist.docx
@@ -21,8 +21,13 @@
         <w:t>’s</w:t>
       </w:r>
       <w:r>
-        <w:t xml:space="preserve"> wishlist</w:t>
-      </w:r>
+        <w:t xml:space="preserve"> </w:t>
+      </w:r>
+      <w:proofErr w:type="spellStart"/>
+      <w:r>
+        <w:t>wishlist</w:t>
+      </w:r>
+      <w:proofErr w:type="spellEnd"/>
     </w:p>
     <w:p>
       <w:pPr>
@@ -295,12 +300,14 @@
               </w:rPr>
               <w:t xml:space="preserve">string </w:t>
             </w:r>
+            <w:proofErr w:type="spellStart"/>
             <w:r>
               <w:rPr>
                 <w:rFonts w:ascii="Consolas" w:hAnsi="Consolas"/>
               </w:rPr>
               <w:t>unitName</w:t>
             </w:r>
+            <w:proofErr w:type="spellEnd"/>
           </w:p>
           <w:p>
             <w:pPr>
@@ -334,7 +341,29 @@
               <w:rPr>
                 <w:rFonts w:ascii="Consolas" w:hAnsi="Consolas"/>
               </w:rPr>
-              <w:t>bool armorClass[20];</w:t>
+              <w:t xml:space="preserve">bool </w:t>
+            </w:r>
+            <w:proofErr w:type="spellStart"/>
+            <w:proofErr w:type="gramStart"/>
+            <w:r>
+              <w:rPr>
+                <w:rFonts w:ascii="Consolas" w:hAnsi="Consolas"/>
+              </w:rPr>
+              <w:t>armorClass</w:t>
+            </w:r>
+            <w:proofErr w:type="spellEnd"/>
+            <w:r>
+              <w:rPr>
+                <w:rFonts w:ascii="Consolas" w:hAnsi="Consolas"/>
+              </w:rPr>
+              <w:t>[</w:t>
+            </w:r>
+            <w:proofErr w:type="gramEnd"/>
+            <w:r>
+              <w:rPr>
+                <w:rFonts w:ascii="Consolas" w:hAnsi="Consolas"/>
+              </w:rPr>
+              <w:t>20];</w:t>
             </w:r>
           </w:p>
           <w:tbl>
@@ -441,8 +470,13 @@
                   <w:pPr>
                     <w:pStyle w:val="ListParagraph"/>
                   </w:pPr>
+                  <w:proofErr w:type="spellStart"/>
                   <w:r>
-                    <w:t xml:space="preserve">Cavalry_Archer </w:t>
+                    <w:t>Cavalry_Archer</w:t>
+                  </w:r>
+                  <w:proofErr w:type="spellEnd"/>
+                  <w:r>
+                    <w:t xml:space="preserve"> </w:t>
                   </w:r>
                   <w:r>
                     <w:t>[</w:t>
@@ -458,8 +492,13 @@
                   <w:pPr>
                     <w:pStyle w:val="ListParagraph"/>
                   </w:pPr>
+                  <w:proofErr w:type="spellStart"/>
                   <w:r>
-                    <w:t xml:space="preserve">Eagle_Warrior </w:t>
+                    <w:t>Eagle_Warrior</w:t>
+                  </w:r>
+                  <w:proofErr w:type="spellEnd"/>
+                  <w:r>
+                    <w:t xml:space="preserve"> </w:t>
                   </w:r>
                   <w:r>
                     <w:t>[</w:t>
@@ -475,8 +514,13 @@
                   <w:pPr>
                     <w:pStyle w:val="ListParagraph"/>
                   </w:pPr>
+                  <w:proofErr w:type="spellStart"/>
                   <w:r>
-                    <w:t xml:space="preserve">Gunpowder_Unit </w:t>
+                    <w:t>Gunpowder_Unit</w:t>
+                  </w:r>
+                  <w:proofErr w:type="spellEnd"/>
+                  <w:r>
+                    <w:t xml:space="preserve"> </w:t>
                   </w:r>
                   <w:r>
                     <w:t>[</w:t>
@@ -553,9 +597,11 @@
                   <w:pPr>
                     <w:pStyle w:val="ListParagraph"/>
                   </w:pPr>
+                  <w:proofErr w:type="spellStart"/>
                   <w:r>
                     <w:t>Siege_Weapon</w:t>
                   </w:r>
+                  <w:proofErr w:type="spellEnd"/>
                   <w:r>
                     <w:t xml:space="preserve"> [12]</w:t>
                   </w:r>
@@ -575,9 +621,11 @@
                   <w:pPr>
                     <w:pStyle w:val="ListParagraph"/>
                   </w:pPr>
+                  <w:proofErr w:type="spellStart"/>
                   <w:r>
                     <w:t>Standard_Building</w:t>
                   </w:r>
+                  <w:proofErr w:type="spellEnd"/>
                   <w:r>
                     <w:t xml:space="preserve"> [14]</w:t>
                   </w:r>
@@ -586,9 +634,11 @@
                   <w:pPr>
                     <w:pStyle w:val="ListParagraph"/>
                   </w:pPr>
+                  <w:proofErr w:type="spellStart"/>
                   <w:r>
                     <w:t>Stone_Defence</w:t>
                   </w:r>
+                  <w:proofErr w:type="spellEnd"/>
                   <w:r>
                     <w:t xml:space="preserve"> [15]</w:t>
                   </w:r>
@@ -597,9 +647,11 @@
                   <w:pPr>
                     <w:pStyle w:val="ListParagraph"/>
                   </w:pPr>
+                  <w:proofErr w:type="spellStart"/>
                   <w:r>
                     <w:t>Turtle_Ship</w:t>
                   </w:r>
+                  <w:proofErr w:type="spellEnd"/>
                   <w:r>
                     <w:t xml:space="preserve"> [16]</w:t>
                   </w:r>
@@ -608,9 +660,11 @@
                   <w:pPr>
                     <w:pStyle w:val="ListParagraph"/>
                   </w:pPr>
+                  <w:proofErr w:type="spellStart"/>
                   <w:r>
                     <w:t>Unique_Unit</w:t>
                   </w:r>
+                  <w:proofErr w:type="spellEnd"/>
                   <w:r>
                     <w:t xml:space="preserve"> [17]</w:t>
                   </w:r>
@@ -619,9 +673,11 @@
                   <w:pPr>
                     <w:pStyle w:val="ListParagraph"/>
                   </w:pPr>
+                  <w:proofErr w:type="spellStart"/>
                   <w:r>
                     <w:t>Wall_&amp;_Gate</w:t>
                   </w:r>
+                  <w:proofErr w:type="spellEnd"/>
                   <w:r>
                     <w:t xml:space="preserve"> [18]</w:t>
                   </w:r>
@@ -630,9 +686,11 @@
                   <w:pPr>
                     <w:pStyle w:val="ListParagraph"/>
                   </w:pPr>
+                  <w:proofErr w:type="spellStart"/>
                   <w:r>
                     <w:t>War_Elephant</w:t>
                   </w:r>
+                  <w:proofErr w:type="spellEnd"/>
                   <w:r>
                     <w:t xml:space="preserve"> [19].</w:t>
                   </w:r>
@@ -680,18 +738,22 @@
               </w:rPr>
               <w:t xml:space="preserve">int </w:t>
             </w:r>
+            <w:proofErr w:type="spellStart"/>
+            <w:proofErr w:type="gramStart"/>
             <w:r>
               <w:rPr>
                 <w:rFonts w:ascii="Consolas" w:hAnsi="Consolas"/>
               </w:rPr>
               <w:t>unitHealth</w:t>
             </w:r>
+            <w:proofErr w:type="spellEnd"/>
             <w:r>
               <w:rPr>
                 <w:rFonts w:ascii="Consolas" w:hAnsi="Consolas"/>
               </w:rPr>
               <w:t>;</w:t>
             </w:r>
+            <w:proofErr w:type="gramEnd"/>
           </w:p>
           <w:p>
             <w:pPr>
@@ -720,8 +782,24 @@
               <w:rPr>
                 <w:rFonts w:ascii="Consolas" w:hAnsi="Consolas"/>
               </w:rPr>
-              <w:t xml:space="preserve"> rangedDamage;</w:t>
-            </w:r>
+              <w:t xml:space="preserve"> </w:t>
+            </w:r>
+            <w:proofErr w:type="spellStart"/>
+            <w:proofErr w:type="gramStart"/>
+            <w:r>
+              <w:rPr>
+                <w:rFonts w:ascii="Consolas" w:hAnsi="Consolas"/>
+              </w:rPr>
+              <w:t>rangedDamage</w:t>
+            </w:r>
+            <w:proofErr w:type="spellEnd"/>
+            <w:r>
+              <w:rPr>
+                <w:rFonts w:ascii="Consolas" w:hAnsi="Consolas"/>
+              </w:rPr>
+              <w:t>;</w:t>
+            </w:r>
+            <w:proofErr w:type="gramEnd"/>
           </w:p>
           <w:p>
             <w:pPr>
@@ -743,8 +821,24 @@
               <w:rPr>
                 <w:rFonts w:ascii="Consolas" w:hAnsi="Consolas"/>
               </w:rPr>
-              <w:t>int standardDamage;</w:t>
-            </w:r>
+              <w:t xml:space="preserve">int </w:t>
+            </w:r>
+            <w:proofErr w:type="spellStart"/>
+            <w:proofErr w:type="gramStart"/>
+            <w:r>
+              <w:rPr>
+                <w:rFonts w:ascii="Consolas" w:hAnsi="Consolas"/>
+              </w:rPr>
+              <w:t>standardDamage</w:t>
+            </w:r>
+            <w:proofErr w:type="spellEnd"/>
+            <w:r>
+              <w:rPr>
+                <w:rFonts w:ascii="Consolas" w:hAnsi="Consolas"/>
+              </w:rPr>
+              <w:t>;</w:t>
+            </w:r>
+            <w:proofErr w:type="gramEnd"/>
           </w:p>
           <w:p>
             <w:pPr>
@@ -766,8 +860,24 @@
               <w:rPr>
                 <w:rFonts w:ascii="Consolas" w:hAnsi="Consolas"/>
               </w:rPr>
-              <w:t>int unitAge;</w:t>
-            </w:r>
+              <w:t xml:space="preserve">int </w:t>
+            </w:r>
+            <w:proofErr w:type="spellStart"/>
+            <w:proofErr w:type="gramStart"/>
+            <w:r>
+              <w:rPr>
+                <w:rFonts w:ascii="Consolas" w:hAnsi="Consolas"/>
+              </w:rPr>
+              <w:t>unitAge</w:t>
+            </w:r>
+            <w:proofErr w:type="spellEnd"/>
+            <w:r>
+              <w:rPr>
+                <w:rFonts w:ascii="Consolas" w:hAnsi="Consolas"/>
+              </w:rPr>
+              <w:t>;</w:t>
+            </w:r>
+            <w:proofErr w:type="gramEnd"/>
           </w:p>
           <w:p>
             <w:pPr>
@@ -795,8 +905,24 @@
               <w:rPr>
                 <w:rFonts w:ascii="Consolas" w:hAnsi="Consolas"/>
               </w:rPr>
-              <w:t>int pointValue;</w:t>
-            </w:r>
+              <w:t xml:space="preserve">int </w:t>
+            </w:r>
+            <w:proofErr w:type="spellStart"/>
+            <w:proofErr w:type="gramStart"/>
+            <w:r>
+              <w:rPr>
+                <w:rFonts w:ascii="Consolas" w:hAnsi="Consolas"/>
+              </w:rPr>
+              <w:t>pointValue</w:t>
+            </w:r>
+            <w:proofErr w:type="spellEnd"/>
+            <w:r>
+              <w:rPr>
+                <w:rFonts w:ascii="Consolas" w:hAnsi="Consolas"/>
+              </w:rPr>
+              <w:t>;</w:t>
+            </w:r>
+            <w:proofErr w:type="gramEnd"/>
           </w:p>
           <w:p>
             <w:pPr>
@@ -820,8 +946,24 @@
               <w:rPr>
                 <w:rFonts w:ascii="Consolas" w:hAnsi="Consolas"/>
               </w:rPr>
-              <w:t>int garrisonValue;</w:t>
-            </w:r>
+              <w:t xml:space="preserve">int </w:t>
+            </w:r>
+            <w:proofErr w:type="spellStart"/>
+            <w:proofErr w:type="gramStart"/>
+            <w:r>
+              <w:rPr>
+                <w:rFonts w:ascii="Consolas" w:hAnsi="Consolas"/>
+              </w:rPr>
+              <w:t>garrisonValue</w:t>
+            </w:r>
+            <w:proofErr w:type="spellEnd"/>
+            <w:r>
+              <w:rPr>
+                <w:rFonts w:ascii="Consolas" w:hAnsi="Consolas"/>
+              </w:rPr>
+              <w:t>;</w:t>
+            </w:r>
+            <w:proofErr w:type="gramEnd"/>
           </w:p>
           <w:p>
             <w:pPr>
@@ -836,8 +978,24 @@
               <w:rPr>
                 <w:rFonts w:ascii="Consolas" w:hAnsi="Consolas"/>
               </w:rPr>
-              <w:t>int unitQuantity;</w:t>
-            </w:r>
+              <w:t xml:space="preserve">int </w:t>
+            </w:r>
+            <w:proofErr w:type="spellStart"/>
+            <w:proofErr w:type="gramStart"/>
+            <w:r>
+              <w:rPr>
+                <w:rFonts w:ascii="Consolas" w:hAnsi="Consolas"/>
+              </w:rPr>
+              <w:t>unitQuantity</w:t>
+            </w:r>
+            <w:proofErr w:type="spellEnd"/>
+            <w:r>
+              <w:rPr>
+                <w:rFonts w:ascii="Consolas" w:hAnsi="Consolas"/>
+              </w:rPr>
+              <w:t>;</w:t>
+            </w:r>
+            <w:proofErr w:type="gramEnd"/>
           </w:p>
           <w:p/>
           <w:p>
@@ -1474,7 +1632,20 @@
           <w:p/>
           <w:p>
             <w:r>
-              <w:t>Not using std::cin for this as there’s too much that would need to be entered and it inserts odd symbols for capitals and underscores</w:t>
+              <w:t xml:space="preserve">Not using </w:t>
+            </w:r>
+            <w:proofErr w:type="gramStart"/>
+            <w:r>
+              <w:t>std::</w:t>
+            </w:r>
+            <w:proofErr w:type="spellStart"/>
+            <w:proofErr w:type="gramEnd"/>
+            <w:r>
+              <w:t>cin</w:t>
+            </w:r>
+            <w:proofErr w:type="spellEnd"/>
+            <w:r>
+              <w:t xml:space="preserve"> for this as there’s too much that would need to be entered and it inserts odd symbols for capitals and underscores</w:t>
             </w:r>
             <w:r>
               <w:br/>
@@ -1739,8 +1910,18 @@
                     <w:ind w:left="10"/>
                     <w:jc w:val="left"/>
                   </w:pPr>
+                  <w:proofErr w:type="gramStart"/>
                   <w:r>
-                    <w:t>if(entityName == “Archer_(Saracen)”) then{</w:t>
+                    <w:t>if(</w:t>
+                  </w:r>
+                  <w:proofErr w:type="spellStart"/>
+                  <w:proofErr w:type="gramEnd"/>
+                  <w:r>
+                    <w:t>entityName</w:t>
+                  </w:r>
+                  <w:proofErr w:type="spellEnd"/>
+                  <w:r>
+                    <w:t xml:space="preserve"> == “Archer_(Saracen)”) then{</w:t>
                   </w:r>
                 </w:p>
                 <w:p>
@@ -1749,8 +1930,13 @@
                     <w:ind w:left="720"/>
                     <w:jc w:val="left"/>
                   </w:pPr>
+                  <w:proofErr w:type="spellStart"/>
                   <w:r>
-                    <w:t xml:space="preserve">currentSelection = </w:t>
+                    <w:t>currentSelection</w:t>
+                  </w:r>
+                  <w:proofErr w:type="spellEnd"/>
+                  <w:r>
+                    <w:t xml:space="preserve"> = </w:t>
                   </w:r>
                   <w:r>
                     <w:t>{“</w:t>
@@ -1762,7 +1948,15 @@
                     <w:t>”</w:t>
                   </w:r>
                   <w:r>
-                    <w:t>,1,entityQuantity,6,4,5,2,</w:t>
+                    <w:t>,</w:t>
+                  </w:r>
+                  <w:proofErr w:type="gramStart"/>
+                  <w:r>
+                    <w:t>1,entityQuantity</w:t>
+                  </w:r>
+                  <w:proofErr w:type="gramEnd"/>
+                  <w:r>
+                    <w:t>,6,4,5,2,</w:t>
                   </w:r>
                 </w:p>
                 <w:p>
@@ -1771,8 +1965,13 @@
                     <w:ind w:left="720"/>
                     <w:jc w:val="left"/>
                   </w:pPr>
+                  <w:proofErr w:type="gramStart"/>
                   <w:r>
-                    <w:t>true,false,false,false,false,false,false,false,false,false,false,false,false,false,false,false,false,false,false</w:t>
+                    <w:t>true,false</w:t>
+                  </w:r>
+                  <w:proofErr w:type="gramEnd"/>
+                  <w:r>
+                    <w:t>,false,false,false,false,false,false,false,false,false,false,false,false,false,false,false,false,false</w:t>
                   </w:r>
                   <w:r>
                     <w:t xml:space="preserve">}; // </w:t>
@@ -1999,11 +2198,19 @@
       <w:r>
         <w:t xml:space="preserve">Running the program via clicking an executable (.exe) file, not via typing </w:t>
       </w:r>
+      <w:proofErr w:type="gramStart"/>
       <w:r>
         <w:rPr>
           <w:rStyle w:val="CodeChar"/>
         </w:rPr>
-        <w:t>"./run"</w:t>
+        <w:t>"./</w:t>
+      </w:r>
+      <w:proofErr w:type="gramEnd"/>
+      <w:r>
+        <w:rPr>
+          <w:rStyle w:val="CodeChar"/>
+        </w:rPr>
+        <w:t>run"</w:t>
       </w:r>
       <w:r>
         <w:t xml:space="preserve"> in a Linux shell</w:t>
@@ -2531,9 +2738,11 @@
             <w:gridSpan w:val="2"/>
           </w:tcPr>
           <w:p>
+            <w:proofErr w:type="spellStart"/>
             <w:r>
               <w:t>CheckedListBox</w:t>
             </w:r>
+            <w:proofErr w:type="spellEnd"/>
             <w:r>
               <w:t xml:space="preserve"> in QT for events &amp; technologies</w:t>
             </w:r>
@@ -2793,7 +3002,20 @@
           </w:tcPr>
           <w:p>
             <w:r>
-              <w:t>Supplying variables with answers the user provides. Was using std::cin for this.</w:t>
+              <w:t xml:space="preserve">Supplying variables with answers the user provides. Was using </w:t>
+            </w:r>
+            <w:proofErr w:type="gramStart"/>
+            <w:r>
+              <w:t>std::</w:t>
+            </w:r>
+            <w:proofErr w:type="spellStart"/>
+            <w:proofErr w:type="gramEnd"/>
+            <w:r>
+              <w:t>cin</w:t>
+            </w:r>
+            <w:proofErr w:type="spellEnd"/>
+            <w:r>
+              <w:t xml:space="preserve"> for this.</w:t>
             </w:r>
             <w:r>
               <w:t xml:space="preserve"> Would like to do this through the GUI now though.</w:t>
@@ -2921,7 +3143,20 @@
           </w:tcPr>
           <w:p>
             <w:r>
-              <w:t>Writing std::cout statements to the GUI</w:t>
+              <w:t xml:space="preserve">Writing </w:t>
+            </w:r>
+            <w:proofErr w:type="gramStart"/>
+            <w:r>
+              <w:t>std::</w:t>
+            </w:r>
+            <w:proofErr w:type="spellStart"/>
+            <w:proofErr w:type="gramEnd"/>
+            <w:r>
+              <w:t>cout</w:t>
+            </w:r>
+            <w:proofErr w:type="spellEnd"/>
+            <w:r>
+              <w:t xml:space="preserve"> statements to the GUI</w:t>
             </w:r>
           </w:p>
         </w:tc>
@@ -3750,7 +3985,23 @@
                 <w:b/>
                 <w:bCs/>
               </w:rPr>
-              <w:t>"Back From A Foreign Land":</w:t>
+              <w:t xml:space="preserve">"Back From </w:t>
+            </w:r>
+            <w:proofErr w:type="gramStart"/>
+            <w:r>
+              <w:rPr>
+                <w:b/>
+                <w:bCs/>
+              </w:rPr>
+              <w:t>A</w:t>
+            </w:r>
+            <w:proofErr w:type="gramEnd"/>
+            <w:r>
+              <w:rPr>
+                <w:b/>
+                <w:bCs/>
+              </w:rPr>
+              <w:t xml:space="preserve"> Foreign Land":</w:t>
             </w:r>
             <w:r>
               <w:t xml:space="preserve"> “</w:t>
@@ -3852,7 +4103,23 @@
                 <w:rFonts w:cs="Arial"/>
                 <w:color w:val="000000"/>
               </w:rPr>
-              <w:t>All building get a HP bonus: Age I – 10 HP, Age II – 20 HP, Age III – 30 HP, Age IV – 40 HP</w:t>
+              <w:t xml:space="preserve">All building </w:t>
+            </w:r>
+            <w:proofErr w:type="gramStart"/>
+            <w:r>
+              <w:rPr>
+                <w:rFonts w:cs="Arial"/>
+                <w:color w:val="000000"/>
+              </w:rPr>
+              <w:t>get</w:t>
+            </w:r>
+            <w:proofErr w:type="gramEnd"/>
+            <w:r>
+              <w:rPr>
+                <w:rFonts w:cs="Arial"/>
+                <w:color w:val="000000"/>
+              </w:rPr>
+              <w:t xml:space="preserve"> a HP bonus: Age I – 10 HP, Age II – 20 HP, Age III – 30 HP, Age IV – 40 HP</w:t>
             </w:r>
           </w:p>
           <w:p>
@@ -4182,7 +4449,15 @@
           </w:tcPr>
           <w:p>
             <w:r>
-              <w:t>Implementing a PDF viewer for the user guide, developer guide, and developer wishlist files</w:t>
+              <w:t xml:space="preserve">Implementing a PDF viewer for the user guide, developer guide, and developer </w:t>
+            </w:r>
+            <w:proofErr w:type="spellStart"/>
+            <w:r>
+              <w:t>wishlist</w:t>
+            </w:r>
+            <w:proofErr w:type="spellEnd"/>
+            <w:r>
+              <w:t xml:space="preserve"> files</w:t>
             </w:r>
           </w:p>
         </w:tc>
@@ -4389,8 +4664,13 @@
             <w:r>
               <w:t xml:space="preserve">Being able to use aliases. For example, making it so “Temple of the Sun at </w:t>
             </w:r>
-            <w:r>
-              <w:t>Macchu Picchu</w:t>
+            <w:proofErr w:type="spellStart"/>
+            <w:r>
+              <w:t>Macchu</w:t>
+            </w:r>
+            <w:proofErr w:type="spellEnd"/>
+            <w:r>
+              <w:t xml:space="preserve"> Picchu</w:t>
             </w:r>
             <w:r>
               <w:t xml:space="preserve"> (Incan)” can be found by searching for “Wonder (Incan)”</w:t>
@@ -4952,7 +5232,23 @@
             </w:r>
             <w:r>
               <w:br/>
-              <w:t>(Problem with standardRoundsCombat function. isRetreating is an empty string for some reason). Should check rules before making this change</w:t>
+              <w:t xml:space="preserve">(Problem with </w:t>
+            </w:r>
+            <w:proofErr w:type="spellStart"/>
+            <w:r>
+              <w:t>standardRoundsCombat</w:t>
+            </w:r>
+            <w:proofErr w:type="spellEnd"/>
+            <w:r>
+              <w:t xml:space="preserve"> function. </w:t>
+            </w:r>
+            <w:proofErr w:type="spellStart"/>
+            <w:r>
+              <w:t>isRetreating</w:t>
+            </w:r>
+            <w:proofErr w:type="spellEnd"/>
+            <w:r>
+              <w:t xml:space="preserve"> is an empty string for some reason). Should check rules before making this change</w:t>
             </w:r>
           </w:p>
         </w:tc>
@@ -5017,7 +5313,7 @@
           <w:sdtPr>
             <w:id w:val="724265496"/>
             <w14:checkbox>
-              <w14:checked w14:val="0"/>
+              <w14:checked w14:val="1"/>
               <w14:checkedState w14:val="2612" w14:font="MS Gothic"/>
               <w14:uncheckedState w14:val="2610" w14:font="MS Gothic"/>
             </w14:checkbox>
@@ -5032,7 +5328,7 @@
                   <w:rPr>
                     <w:rFonts w:ascii="MS Gothic" w:eastAsia="MS Gothic" w:hAnsi="MS Gothic" w:hint="eastAsia"/>
                   </w:rPr>
-                  <w:t>☐</w:t>
+                  <w:t>☒</w:t>
                 </w:r>
               </w:p>
             </w:tc>
@@ -5051,12 +5347,25 @@
           <w:p/>
           <w:p>
             <w:r>
-              <w:t>Should only ask this question if p1 actually has a assisting monk</w:t>
-            </w:r>
-          </w:p>
-          <w:p>
-            <w:r>
-              <w:t>Otherwise it should default to no</w:t>
+              <w:t xml:space="preserve">Should only ask this question if p1 actually has </w:t>
+            </w:r>
+            <w:proofErr w:type="gramStart"/>
+            <w:r>
+              <w:t>a</w:t>
+            </w:r>
+            <w:proofErr w:type="gramEnd"/>
+            <w:r>
+              <w:t xml:space="preserve"> assisting monk</w:t>
+            </w:r>
+          </w:p>
+          <w:p>
+            <w:proofErr w:type="gramStart"/>
+            <w:r>
+              <w:t>Otherwise</w:t>
+            </w:r>
+            <w:proofErr w:type="gramEnd"/>
+            <w:r>
+              <w:t xml:space="preserve"> it should default to no</w:t>
             </w:r>
           </w:p>
         </w:tc>
@@ -5110,7 +5419,7 @@
           <w:sdtPr>
             <w:id w:val="431559545"/>
             <w14:checkbox>
-              <w14:checked w14:val="0"/>
+              <w14:checked w14:val="1"/>
               <w14:checkedState w14:val="2612" w14:font="MS Gothic"/>
               <w14:uncheckedState w14:val="2610" w14:font="MS Gothic"/>
             </w14:checkbox>
@@ -5125,7 +5434,7 @@
                   <w:rPr>
                     <w:rFonts w:ascii="MS Gothic" w:eastAsia="MS Gothic" w:hAnsi="MS Gothic" w:hint="eastAsia"/>
                   </w:rPr>
-                  <w:t>☐</w:t>
+                  <w:t>☒</w:t>
                 </w:r>
               </w:p>
             </w:tc>
@@ -5240,14 +5549,7 @@
                 <w:b/>
                 <w:bCs/>
               </w:rPr>
-              <w:t xml:space="preserve">Testing the QT version of the program </w:t>
-            </w:r>
-            <w:r>
-              <w:rPr>
-                <w:b/>
-                <w:bCs/>
-              </w:rPr>
-              <w:t>on multiple platforms</w:t>
+              <w:t>Testing the QT version of the program on multiple platforms</w:t>
             </w:r>
           </w:p>
         </w:tc>
@@ -5370,10 +5672,7 @@
           </w:tcPr>
           <w:p>
             <w:r>
-              <w:t xml:space="preserve">Seeing if it works on </w:t>
-            </w:r>
-            <w:r>
-              <w:t>MacOS</w:t>
+              <w:t>Seeing if it works on MacOS</w:t>
             </w:r>
           </w:p>
         </w:tc>
@@ -6051,8 +6350,13 @@
       <w:pStyle w:val="Header"/>
     </w:pPr>
     <w:r>
-      <w:t>AoE ECG – Developer’s wishlist</w:t>
+      <w:t xml:space="preserve">AoE ECG – Developer’s </w:t>
     </w:r>
+    <w:proofErr w:type="spellStart"/>
+    <w:r>
+      <w:t>wishlist</w:t>
+    </w:r>
+    <w:proofErr w:type="spellEnd"/>
     <w:r>
       <w:tab/>
     </w:r>
@@ -6060,8 +6364,13 @@
       <w:t>Written</w:t>
     </w:r>
     <w:r>
-      <w:t xml:space="preserve"> by BGG user Karate_Dog</w:t>
+      <w:t xml:space="preserve"> by BGG user </w:t>
     </w:r>
+    <w:proofErr w:type="spellStart"/>
+    <w:r>
+      <w:t>Karate_Dog</w:t>
+    </w:r>
+    <w:proofErr w:type="spellEnd"/>
   </w:p>
 </w:hdr>
 </file>

</xml_diff>

<commit_message>
work on the backend
</commit_message>
<xml_diff>
--- a/AoE2_Calculator-master/documentation/src/developer_wishlist.docx
+++ b/AoE2_Calculator-master/documentation/src/developer_wishlist.docx
@@ -344,7 +344,6 @@
               <w:t xml:space="preserve">bool </w:t>
             </w:r>
             <w:proofErr w:type="spellStart"/>
-            <w:proofErr w:type="gramStart"/>
             <w:r>
               <w:rPr>
                 <w:rFonts w:ascii="Consolas" w:hAnsi="Consolas"/>
@@ -356,14 +355,7 @@
               <w:rPr>
                 <w:rFonts w:ascii="Consolas" w:hAnsi="Consolas"/>
               </w:rPr>
-              <w:t>[</w:t>
-            </w:r>
-            <w:proofErr w:type="gramEnd"/>
-            <w:r>
-              <w:rPr>
-                <w:rFonts w:ascii="Consolas" w:hAnsi="Consolas"/>
-              </w:rPr>
-              <w:t>20];</w:t>
+              <w:t>[20];</w:t>
             </w:r>
           </w:p>
           <w:tbl>
@@ -739,7 +731,6 @@
               <w:t xml:space="preserve">int </w:t>
             </w:r>
             <w:proofErr w:type="spellStart"/>
-            <w:proofErr w:type="gramStart"/>
             <w:r>
               <w:rPr>
                 <w:rFonts w:ascii="Consolas" w:hAnsi="Consolas"/>
@@ -753,7 +744,6 @@
               </w:rPr>
               <w:t>;</w:t>
             </w:r>
-            <w:proofErr w:type="gramEnd"/>
           </w:p>
           <w:p>
             <w:pPr>
@@ -785,7 +775,6 @@
               <w:t xml:space="preserve"> </w:t>
             </w:r>
             <w:proofErr w:type="spellStart"/>
-            <w:proofErr w:type="gramStart"/>
             <w:r>
               <w:rPr>
                 <w:rFonts w:ascii="Consolas" w:hAnsi="Consolas"/>
@@ -799,7 +788,6 @@
               </w:rPr>
               <w:t>;</w:t>
             </w:r>
-            <w:proofErr w:type="gramEnd"/>
           </w:p>
           <w:p>
             <w:pPr>
@@ -824,7 +812,6 @@
               <w:t xml:space="preserve">int </w:t>
             </w:r>
             <w:proofErr w:type="spellStart"/>
-            <w:proofErr w:type="gramStart"/>
             <w:r>
               <w:rPr>
                 <w:rFonts w:ascii="Consolas" w:hAnsi="Consolas"/>
@@ -838,7 +825,6 @@
               </w:rPr>
               <w:t>;</w:t>
             </w:r>
-            <w:proofErr w:type="gramEnd"/>
           </w:p>
           <w:p>
             <w:pPr>
@@ -863,7 +849,6 @@
               <w:t xml:space="preserve">int </w:t>
             </w:r>
             <w:proofErr w:type="spellStart"/>
-            <w:proofErr w:type="gramStart"/>
             <w:r>
               <w:rPr>
                 <w:rFonts w:ascii="Consolas" w:hAnsi="Consolas"/>
@@ -877,7 +862,6 @@
               </w:rPr>
               <w:t>;</w:t>
             </w:r>
-            <w:proofErr w:type="gramEnd"/>
           </w:p>
           <w:p>
             <w:pPr>
@@ -908,7 +892,6 @@
               <w:t xml:space="preserve">int </w:t>
             </w:r>
             <w:proofErr w:type="spellStart"/>
-            <w:proofErr w:type="gramStart"/>
             <w:r>
               <w:rPr>
                 <w:rFonts w:ascii="Consolas" w:hAnsi="Consolas"/>
@@ -922,7 +905,6 @@
               </w:rPr>
               <w:t>;</w:t>
             </w:r>
-            <w:proofErr w:type="gramEnd"/>
           </w:p>
           <w:p>
             <w:pPr>
@@ -949,7 +931,6 @@
               <w:t xml:space="preserve">int </w:t>
             </w:r>
             <w:proofErr w:type="spellStart"/>
-            <w:proofErr w:type="gramStart"/>
             <w:r>
               <w:rPr>
                 <w:rFonts w:ascii="Consolas" w:hAnsi="Consolas"/>
@@ -963,7 +944,6 @@
               </w:rPr>
               <w:t>;</w:t>
             </w:r>
-            <w:proofErr w:type="gramEnd"/>
           </w:p>
           <w:p>
             <w:pPr>
@@ -981,7 +961,6 @@
               <w:t xml:space="preserve">int </w:t>
             </w:r>
             <w:proofErr w:type="spellStart"/>
-            <w:proofErr w:type="gramStart"/>
             <w:r>
               <w:rPr>
                 <w:rFonts w:ascii="Consolas" w:hAnsi="Consolas"/>
@@ -995,7 +974,6 @@
               </w:rPr>
               <w:t>;</w:t>
             </w:r>
-            <w:proofErr w:type="gramEnd"/>
           </w:p>
           <w:p/>
           <w:p>
@@ -1632,14 +1610,9 @@
           <w:p/>
           <w:p>
             <w:r>
-              <w:t xml:space="preserve">Not using </w:t>
-            </w:r>
-            <w:proofErr w:type="gramStart"/>
-            <w:r>
-              <w:t>std::</w:t>
+              <w:t>Not using std::</w:t>
             </w:r>
             <w:proofErr w:type="spellStart"/>
-            <w:proofErr w:type="gramEnd"/>
             <w:r>
               <w:t>cin</w:t>
             </w:r>
@@ -1910,12 +1883,10 @@
                     <w:ind w:left="10"/>
                     <w:jc w:val="left"/>
                   </w:pPr>
-                  <w:proofErr w:type="gramStart"/>
                   <w:r>
                     <w:t>if(</w:t>
                   </w:r>
                   <w:proofErr w:type="spellStart"/>
-                  <w:proofErr w:type="gramEnd"/>
                   <w:r>
                     <w:t>entityName</w:t>
                   </w:r>
@@ -1948,15 +1919,7 @@
                     <w:t>”</w:t>
                   </w:r>
                   <w:r>
-                    <w:t>,</w:t>
-                  </w:r>
-                  <w:proofErr w:type="gramStart"/>
-                  <w:r>
-                    <w:t>1,entityQuantity</w:t>
-                  </w:r>
-                  <w:proofErr w:type="gramEnd"/>
-                  <w:r>
-                    <w:t>,6,4,5,2,</w:t>
+                    <w:t>,1,entityQuantity,6,4,5,2,</w:t>
                   </w:r>
                 </w:p>
                 <w:p>
@@ -1965,13 +1928,8 @@
                     <w:ind w:left="720"/>
                     <w:jc w:val="left"/>
                   </w:pPr>
-                  <w:proofErr w:type="gramStart"/>
                   <w:r>
-                    <w:t>true,false</w:t>
-                  </w:r>
-                  <w:proofErr w:type="gramEnd"/>
-                  <w:r>
-                    <w:t>,false,false,false,false,false,false,false,false,false,false,false,false,false,false,false,false,false</w:t>
+                    <w:t>true,false,false,false,false,false,false,false,false,false,false,false,false,false,false,false,false,false,false</w:t>
                   </w:r>
                   <w:r>
                     <w:t xml:space="preserve">}; // </w:t>
@@ -2198,19 +2156,11 @@
       <w:r>
         <w:t xml:space="preserve">Running the program via clicking an executable (.exe) file, not via typing </w:t>
       </w:r>
-      <w:proofErr w:type="gramStart"/>
       <w:r>
         <w:rPr>
           <w:rStyle w:val="CodeChar"/>
         </w:rPr>
-        <w:t>"./</w:t>
-      </w:r>
-      <w:proofErr w:type="gramEnd"/>
-      <w:r>
-        <w:rPr>
-          <w:rStyle w:val="CodeChar"/>
-        </w:rPr>
-        <w:t>run"</w:t>
+        <w:t>"./run"</w:t>
       </w:r>
       <w:r>
         <w:t xml:space="preserve"> in a Linux shell</w:t>
@@ -3002,14 +2952,9 @@
           </w:tcPr>
           <w:p>
             <w:r>
-              <w:t xml:space="preserve">Supplying variables with answers the user provides. Was using </w:t>
-            </w:r>
-            <w:proofErr w:type="gramStart"/>
-            <w:r>
-              <w:t>std::</w:t>
+              <w:t>Supplying variables with answers the user provides. Was using std::</w:t>
             </w:r>
             <w:proofErr w:type="spellStart"/>
-            <w:proofErr w:type="gramEnd"/>
             <w:r>
               <w:t>cin</w:t>
             </w:r>
@@ -3143,14 +3088,9 @@
           </w:tcPr>
           <w:p>
             <w:r>
-              <w:t xml:space="preserve">Writing </w:t>
-            </w:r>
-            <w:proofErr w:type="gramStart"/>
-            <w:r>
-              <w:t>std::</w:t>
+              <w:t>Writing std::</w:t>
             </w:r>
             <w:proofErr w:type="spellStart"/>
-            <w:proofErr w:type="gramEnd"/>
             <w:r>
               <w:t>cout</w:t>
             </w:r>
@@ -3985,23 +3925,7 @@
                 <w:b/>
                 <w:bCs/>
               </w:rPr>
-              <w:t xml:space="preserve">"Back From </w:t>
-            </w:r>
-            <w:proofErr w:type="gramStart"/>
-            <w:r>
-              <w:rPr>
-                <w:b/>
-                <w:bCs/>
-              </w:rPr>
-              <w:t>A</w:t>
-            </w:r>
-            <w:proofErr w:type="gramEnd"/>
-            <w:r>
-              <w:rPr>
-                <w:b/>
-                <w:bCs/>
-              </w:rPr>
-              <w:t xml:space="preserve"> Foreign Land":</w:t>
+              <w:t>"Back From A Foreign Land":</w:t>
             </w:r>
             <w:r>
               <w:t xml:space="preserve"> “</w:t>
@@ -4103,23 +4027,7 @@
                 <w:rFonts w:cs="Arial"/>
                 <w:color w:val="000000"/>
               </w:rPr>
-              <w:t xml:space="preserve">All building </w:t>
-            </w:r>
-            <w:proofErr w:type="gramStart"/>
-            <w:r>
-              <w:rPr>
-                <w:rFonts w:cs="Arial"/>
-                <w:color w:val="000000"/>
-              </w:rPr>
-              <w:t>get</w:t>
-            </w:r>
-            <w:proofErr w:type="gramEnd"/>
-            <w:r>
-              <w:rPr>
-                <w:rFonts w:cs="Arial"/>
-                <w:color w:val="000000"/>
-              </w:rPr>
-              <w:t xml:space="preserve"> a HP bonus: Age I – 10 HP, Age II – 20 HP, Age III – 30 HP, Age IV – 40 HP</w:t>
+              <w:t>All building get a HP bonus: Age I – 10 HP, Age II – 20 HP, Age III – 30 HP, Age IV – 40 HP</w:t>
             </w:r>
           </w:p>
           <w:p>
@@ -5347,25 +5255,12 @@
           <w:p/>
           <w:p>
             <w:r>
-              <w:t xml:space="preserve">Should only ask this question if p1 actually has </w:t>
-            </w:r>
-            <w:proofErr w:type="gramStart"/>
-            <w:r>
-              <w:t>a</w:t>
-            </w:r>
-            <w:proofErr w:type="gramEnd"/>
-            <w:r>
-              <w:t xml:space="preserve"> assisting monk</w:t>
-            </w:r>
-          </w:p>
-          <w:p>
-            <w:proofErr w:type="gramStart"/>
-            <w:r>
-              <w:t>Otherwise</w:t>
-            </w:r>
-            <w:proofErr w:type="gramEnd"/>
-            <w:r>
-              <w:t xml:space="preserve"> it should default to no</w:t>
+              <w:t>Should only ask this question if p1 actually has a assisting monk</w:t>
+            </w:r>
+          </w:p>
+          <w:p>
+            <w:r>
+              <w:t>Otherwise it should default to no</w:t>
             </w:r>
           </w:p>
         </w:tc>
@@ -5681,6 +5576,127 @@
     <w:p>
       <w:pPr>
         <w:pStyle w:val="Heading5"/>
+      </w:pPr>
+    </w:p>
+    <w:p>
+      <w:pPr>
+        <w:spacing w:after="160" w:line="259" w:lineRule="auto"/>
+        <w:contextualSpacing w:val="0"/>
+        <w:jc w:val="left"/>
+      </w:pPr>
+    </w:p>
+    <w:p>
+      <w:pPr>
+        <w:spacing w:after="160" w:line="259" w:lineRule="auto"/>
+        <w:contextualSpacing w:val="0"/>
+        <w:jc w:val="left"/>
+      </w:pPr>
+      <w:r>
+        <w:t>Three possibilities:</w:t>
+      </w:r>
+    </w:p>
+    <w:p>
+      <w:pPr>
+        <w:spacing w:after="160" w:line="259" w:lineRule="auto"/>
+        <w:contextualSpacing w:val="0"/>
+        <w:jc w:val="left"/>
+      </w:pPr>
+      <w:r>
+        <w:tab/>
+        <w:t xml:space="preserve"> * Both target monks</w:t>
+      </w:r>
+    </w:p>
+    <w:p>
+      <w:pPr>
+        <w:spacing w:after="160" w:line="259" w:lineRule="auto"/>
+        <w:contextualSpacing w:val="0"/>
+        <w:jc w:val="left"/>
+      </w:pPr>
+      <w:r>
+        <w:t xml:space="preserve">         * One targets monks, the other doesn't </w:t>
+      </w:r>
+    </w:p>
+    <w:p>
+      <w:pPr>
+        <w:spacing w:after="160" w:line="259" w:lineRule="auto"/>
+        <w:contextualSpacing w:val="0"/>
+        <w:jc w:val="left"/>
+      </w:pPr>
+    </w:p>
+    <w:p>
+      <w:pPr>
+        <w:spacing w:after="160" w:line="259" w:lineRule="auto"/>
+        <w:contextualSpacing w:val="0"/>
+        <w:jc w:val="left"/>
+      </w:pPr>
+      <w:r>
+        <w:t xml:space="preserve">Render results of player 1 and 2 calculations for monk, ranged, standard rounds </w:t>
+      </w:r>
+    </w:p>
+    <w:p>
+      <w:pPr>
+        <w:spacing w:after="160" w:line="259" w:lineRule="auto"/>
+        <w:contextualSpacing w:val="0"/>
+        <w:jc w:val="left"/>
+      </w:pPr>
+      <w:r>
+        <w:t>ineffective under a certain condition</w:t>
+      </w:r>
+    </w:p>
+    <w:p>
+      <w:pPr>
+        <w:spacing w:after="160" w:line="259" w:lineRule="auto"/>
+        <w:contextualSpacing w:val="0"/>
+        <w:jc w:val="left"/>
+      </w:pPr>
+    </w:p>
+    <w:p>
+      <w:pPr>
+        <w:spacing w:after="160" w:line="259" w:lineRule="auto"/>
+        <w:contextualSpacing w:val="0"/>
+        <w:jc w:val="left"/>
+      </w:pPr>
+      <w:r>
+        <w:tab/>
+        <w:t>* Both don't target monks</w:t>
+      </w:r>
+    </w:p>
+    <w:p>
+      <w:pPr>
+        <w:spacing w:after="160" w:line="259" w:lineRule="auto"/>
+        <w:contextualSpacing w:val="0"/>
+        <w:jc w:val="left"/>
+      </w:pPr>
+    </w:p>
+    <w:p>
+      <w:pPr>
+        <w:spacing w:after="160" w:line="259" w:lineRule="auto"/>
+        <w:contextualSpacing w:val="0"/>
+        <w:jc w:val="left"/>
+      </w:pPr>
+      <w:r>
+        <w:t>Handle both of them</w:t>
+      </w:r>
+    </w:p>
+    <w:p>
+      <w:pPr>
+        <w:spacing w:after="160" w:line="259" w:lineRule="auto"/>
+        <w:contextualSpacing w:val="0"/>
+        <w:jc w:val="left"/>
+      </w:pPr>
+    </w:p>
+    <w:p>
+      <w:pPr>
+        <w:spacing w:after="160" w:line="259" w:lineRule="auto"/>
+        <w:contextualSpacing w:val="0"/>
+        <w:jc w:val="left"/>
+      </w:pPr>
+    </w:p>
+    <w:p>
+      <w:pPr>
+        <w:spacing w:after="160" w:line="259" w:lineRule="auto"/>
+        <w:contextualSpacing w:val="0"/>
+        <w:jc w:val="left"/>
       </w:pPr>
     </w:p>
     <w:p>

</xml_diff>

<commit_message>
inefficient way of keeping icons during list filtering
</commit_message>
<xml_diff>
--- a/AoE2_Calculator-master/documentation/src/developer_wishlist.docx
+++ b/AoE2_Calculator-master/documentation/src/developer_wishlist.docx
@@ -21,13 +21,8 @@
         <w:t>’s</w:t>
       </w:r>
       <w:r>
-        <w:t xml:space="preserve"> </w:t>
-      </w:r>
-      <w:proofErr w:type="spellStart"/>
-      <w:r>
-        <w:t>wishlist</w:t>
-      </w:r>
-      <w:proofErr w:type="spellEnd"/>
+        <w:t xml:space="preserve"> wishlist</w:t>
+      </w:r>
     </w:p>
     <w:p>
       <w:pPr>
@@ -300,14 +295,12 @@
               </w:rPr>
               <w:t xml:space="preserve">string </w:t>
             </w:r>
-            <w:proofErr w:type="spellStart"/>
             <w:r>
               <w:rPr>
                 <w:rFonts w:ascii="Consolas" w:hAnsi="Consolas"/>
               </w:rPr>
               <w:t>unitName</w:t>
             </w:r>
-            <w:proofErr w:type="spellEnd"/>
           </w:p>
           <w:p>
             <w:pPr>
@@ -341,29 +334,7 @@
               <w:rPr>
                 <w:rFonts w:ascii="Consolas" w:hAnsi="Consolas"/>
               </w:rPr>
-              <w:t xml:space="preserve">bool </w:t>
-            </w:r>
-            <w:proofErr w:type="spellStart"/>
-            <w:proofErr w:type="gramStart"/>
-            <w:r>
-              <w:rPr>
-                <w:rFonts w:ascii="Consolas" w:hAnsi="Consolas"/>
-              </w:rPr>
-              <w:t>armorClass</w:t>
-            </w:r>
-            <w:proofErr w:type="spellEnd"/>
-            <w:r>
-              <w:rPr>
-                <w:rFonts w:ascii="Consolas" w:hAnsi="Consolas"/>
-              </w:rPr>
-              <w:t>[</w:t>
-            </w:r>
-            <w:proofErr w:type="gramEnd"/>
-            <w:r>
-              <w:rPr>
-                <w:rFonts w:ascii="Consolas" w:hAnsi="Consolas"/>
-              </w:rPr>
-              <w:t>20];</w:t>
+              <w:t>bool armorClass[20];</w:t>
             </w:r>
           </w:p>
           <w:tbl>
@@ -470,13 +441,8 @@
                   <w:pPr>
                     <w:pStyle w:val="ListParagraph"/>
                   </w:pPr>
-                  <w:proofErr w:type="spellStart"/>
                   <w:r>
-                    <w:t>Cavalry_Archer</w:t>
-                  </w:r>
-                  <w:proofErr w:type="spellEnd"/>
-                  <w:r>
-                    <w:t xml:space="preserve"> </w:t>
+                    <w:t xml:space="preserve">Cavalry_Archer </w:t>
                   </w:r>
                   <w:r>
                     <w:t>[</w:t>
@@ -492,13 +458,8 @@
                   <w:pPr>
                     <w:pStyle w:val="ListParagraph"/>
                   </w:pPr>
-                  <w:proofErr w:type="spellStart"/>
                   <w:r>
-                    <w:t>Eagle_Warrior</w:t>
-                  </w:r>
-                  <w:proofErr w:type="spellEnd"/>
-                  <w:r>
-                    <w:t xml:space="preserve"> </w:t>
+                    <w:t xml:space="preserve">Eagle_Warrior </w:t>
                   </w:r>
                   <w:r>
                     <w:t>[</w:t>
@@ -514,13 +475,8 @@
                   <w:pPr>
                     <w:pStyle w:val="ListParagraph"/>
                   </w:pPr>
-                  <w:proofErr w:type="spellStart"/>
                   <w:r>
-                    <w:t>Gunpowder_Unit</w:t>
-                  </w:r>
-                  <w:proofErr w:type="spellEnd"/>
-                  <w:r>
-                    <w:t xml:space="preserve"> </w:t>
+                    <w:t xml:space="preserve">Gunpowder_Unit </w:t>
                   </w:r>
                   <w:r>
                     <w:t>[</w:t>
@@ -597,11 +553,9 @@
                   <w:pPr>
                     <w:pStyle w:val="ListParagraph"/>
                   </w:pPr>
-                  <w:proofErr w:type="spellStart"/>
                   <w:r>
                     <w:t>Siege_Weapon</w:t>
                   </w:r>
-                  <w:proofErr w:type="spellEnd"/>
                   <w:r>
                     <w:t xml:space="preserve"> [12]</w:t>
                   </w:r>
@@ -621,11 +575,9 @@
                   <w:pPr>
                     <w:pStyle w:val="ListParagraph"/>
                   </w:pPr>
-                  <w:proofErr w:type="spellStart"/>
                   <w:r>
                     <w:t>Standard_Building</w:t>
                   </w:r>
-                  <w:proofErr w:type="spellEnd"/>
                   <w:r>
                     <w:t xml:space="preserve"> [14]</w:t>
                   </w:r>
@@ -634,11 +586,9 @@
                   <w:pPr>
                     <w:pStyle w:val="ListParagraph"/>
                   </w:pPr>
-                  <w:proofErr w:type="spellStart"/>
                   <w:r>
                     <w:t>Stone_Defence</w:t>
                   </w:r>
-                  <w:proofErr w:type="spellEnd"/>
                   <w:r>
                     <w:t xml:space="preserve"> [15]</w:t>
                   </w:r>
@@ -647,11 +597,9 @@
                   <w:pPr>
                     <w:pStyle w:val="ListParagraph"/>
                   </w:pPr>
-                  <w:proofErr w:type="spellStart"/>
                   <w:r>
                     <w:t>Turtle_Ship</w:t>
                   </w:r>
-                  <w:proofErr w:type="spellEnd"/>
                   <w:r>
                     <w:t xml:space="preserve"> [16]</w:t>
                   </w:r>
@@ -660,11 +608,9 @@
                   <w:pPr>
                     <w:pStyle w:val="ListParagraph"/>
                   </w:pPr>
-                  <w:proofErr w:type="spellStart"/>
                   <w:r>
                     <w:t>Unique_Unit</w:t>
                   </w:r>
-                  <w:proofErr w:type="spellEnd"/>
                   <w:r>
                     <w:t xml:space="preserve"> [17]</w:t>
                   </w:r>
@@ -673,11 +619,9 @@
                   <w:pPr>
                     <w:pStyle w:val="ListParagraph"/>
                   </w:pPr>
-                  <w:proofErr w:type="spellStart"/>
                   <w:r>
                     <w:t>Wall_&amp;_Gate</w:t>
                   </w:r>
-                  <w:proofErr w:type="spellEnd"/>
                   <w:r>
                     <w:t xml:space="preserve"> [18]</w:t>
                   </w:r>
@@ -686,11 +630,9 @@
                   <w:pPr>
                     <w:pStyle w:val="ListParagraph"/>
                   </w:pPr>
-                  <w:proofErr w:type="spellStart"/>
                   <w:r>
                     <w:t>War_Elephant</w:t>
                   </w:r>
-                  <w:proofErr w:type="spellEnd"/>
                   <w:r>
                     <w:t xml:space="preserve"> [19].</w:t>
                   </w:r>
@@ -738,22 +680,18 @@
               </w:rPr>
               <w:t xml:space="preserve">int </w:t>
             </w:r>
-            <w:proofErr w:type="spellStart"/>
-            <w:proofErr w:type="gramStart"/>
             <w:r>
               <w:rPr>
                 <w:rFonts w:ascii="Consolas" w:hAnsi="Consolas"/>
               </w:rPr>
               <w:t>unitHealth</w:t>
             </w:r>
-            <w:proofErr w:type="spellEnd"/>
             <w:r>
               <w:rPr>
                 <w:rFonts w:ascii="Consolas" w:hAnsi="Consolas"/>
               </w:rPr>
               <w:t>;</w:t>
             </w:r>
-            <w:proofErr w:type="gramEnd"/>
           </w:p>
           <w:p>
             <w:pPr>
@@ -782,38 +720,74 @@
               <w:rPr>
                 <w:rFonts w:ascii="Consolas" w:hAnsi="Consolas"/>
               </w:rPr>
-              <w:t xml:space="preserve"> </w:t>
-            </w:r>
-            <w:proofErr w:type="spellStart"/>
-            <w:proofErr w:type="gramStart"/>
+              <w:t xml:space="preserve"> rangedDamage;</w:t>
+            </w:r>
+          </w:p>
+          <w:p>
+            <w:pPr>
+              <w:pStyle w:val="ListParagraph"/>
+            </w:pPr>
+            <w:r>
+              <w:t xml:space="preserve">The standard damage (SD) value </w:t>
+            </w:r>
+            <w:r>
+              <w:rPr>
+                <w:b/>
+                <w:bCs/>
+              </w:rPr>
+              <w:t>(9)</w:t>
+            </w:r>
+          </w:p>
+          <w:p>
             <w:r>
               <w:rPr>
                 <w:rFonts w:ascii="Consolas" w:hAnsi="Consolas"/>
               </w:rPr>
-              <w:t>rangedDamage</w:t>
-            </w:r>
-            <w:proofErr w:type="spellEnd"/>
+              <w:t>int standardDamage;</w:t>
+            </w:r>
+          </w:p>
+          <w:p>
+            <w:pPr>
+              <w:pStyle w:val="ListParagraph"/>
+            </w:pPr>
+            <w:r>
+              <w:t xml:space="preserve">The Age pre-requisite of the card </w:t>
+            </w:r>
+            <w:r>
+              <w:rPr>
+                <w:b/>
+                <w:bCs/>
+              </w:rPr>
+              <w:t>(10)</w:t>
+            </w:r>
+          </w:p>
+          <w:p>
             <w:r>
               <w:rPr>
                 <w:rFonts w:ascii="Consolas" w:hAnsi="Consolas"/>
               </w:rPr>
-              <w:t>;</w:t>
-            </w:r>
-            <w:proofErr w:type="gramEnd"/>
+              <w:t>int unitAge;</w:t>
+            </w:r>
           </w:p>
           <w:p>
             <w:pPr>
               <w:pStyle w:val="ListParagraph"/>
             </w:pPr>
             <w:r>
-              <w:t xml:space="preserve">The standard damage (SD) value </w:t>
-            </w:r>
-            <w:r>
-              <w:rPr>
-                <w:b/>
-                <w:bCs/>
-              </w:rPr>
-              <w:t>(9)</w:t>
+              <w:t xml:space="preserve">The point value </w:t>
+            </w:r>
+            <w:r>
+              <w:rPr>
+                <w:b/>
+                <w:bCs/>
+              </w:rPr>
+              <w:t>(12)</w:t>
+            </w:r>
+            <w:r>
+              <w:t>. Sum of resource cost</w:t>
+            </w:r>
+            <w:r>
+              <w:t>. What’s awarded for killing the entity</w:t>
             </w:r>
           </w:p>
           <w:p>
@@ -821,181 +795,49 @@
               <w:rPr>
                 <w:rFonts w:ascii="Consolas" w:hAnsi="Consolas"/>
               </w:rPr>
-              <w:t xml:space="preserve">int </w:t>
-            </w:r>
-            <w:proofErr w:type="spellStart"/>
-            <w:proofErr w:type="gramStart"/>
+              <w:t>int pointValue;</w:t>
+            </w:r>
+          </w:p>
+          <w:p>
+            <w:pPr>
+              <w:pStyle w:val="ListParagraph"/>
+            </w:pPr>
+            <w:r>
+              <w:t>The garrison value, which appears on</w:t>
+            </w:r>
+            <w:r>
+              <w:t xml:space="preserve"> some</w:t>
+            </w:r>
+            <w:r>
+              <w:t xml:space="preserve"> buildings</w:t>
+            </w:r>
+            <w:r>
+              <w:t xml:space="preserve"> in case it’s ever relevant</w:t>
+            </w:r>
+          </w:p>
+          <w:p>
             <w:r>
               <w:rPr>
                 <w:rFonts w:ascii="Consolas" w:hAnsi="Consolas"/>
               </w:rPr>
-              <w:t>standardDamage</w:t>
-            </w:r>
-            <w:proofErr w:type="spellEnd"/>
+              <w:t>int garrisonValue;</w:t>
+            </w:r>
+          </w:p>
+          <w:p>
+            <w:pPr>
+              <w:pStyle w:val="ListParagraph"/>
+            </w:pPr>
+            <w:r>
+              <w:t>The quantity of the entity</w:t>
+            </w:r>
+          </w:p>
+          <w:p>
             <w:r>
               <w:rPr>
                 <w:rFonts w:ascii="Consolas" w:hAnsi="Consolas"/>
               </w:rPr>
-              <w:t>;</w:t>
-            </w:r>
-            <w:proofErr w:type="gramEnd"/>
-          </w:p>
-          <w:p>
-            <w:pPr>
-              <w:pStyle w:val="ListParagraph"/>
-            </w:pPr>
-            <w:r>
-              <w:t xml:space="preserve">The Age pre-requisite of the card </w:t>
-            </w:r>
-            <w:r>
-              <w:rPr>
-                <w:b/>
-                <w:bCs/>
-              </w:rPr>
-              <w:t>(10)</w:t>
-            </w:r>
-          </w:p>
-          <w:p>
-            <w:r>
-              <w:rPr>
-                <w:rFonts w:ascii="Consolas" w:hAnsi="Consolas"/>
-              </w:rPr>
-              <w:t xml:space="preserve">int </w:t>
-            </w:r>
-            <w:proofErr w:type="spellStart"/>
-            <w:proofErr w:type="gramStart"/>
-            <w:r>
-              <w:rPr>
-                <w:rFonts w:ascii="Consolas" w:hAnsi="Consolas"/>
-              </w:rPr>
-              <w:t>unitAge</w:t>
-            </w:r>
-            <w:proofErr w:type="spellEnd"/>
-            <w:r>
-              <w:rPr>
-                <w:rFonts w:ascii="Consolas" w:hAnsi="Consolas"/>
-              </w:rPr>
-              <w:t>;</w:t>
-            </w:r>
-            <w:proofErr w:type="gramEnd"/>
-          </w:p>
-          <w:p>
-            <w:pPr>
-              <w:pStyle w:val="ListParagraph"/>
-            </w:pPr>
-            <w:r>
-              <w:t xml:space="preserve">The point value </w:t>
-            </w:r>
-            <w:r>
-              <w:rPr>
-                <w:b/>
-                <w:bCs/>
-              </w:rPr>
-              <w:t>(12)</w:t>
-            </w:r>
-            <w:r>
-              <w:t>. Sum of resource cost</w:t>
-            </w:r>
-            <w:r>
-              <w:t>. What’s awarded for killing the entity</w:t>
-            </w:r>
-          </w:p>
-          <w:p>
-            <w:r>
-              <w:rPr>
-                <w:rFonts w:ascii="Consolas" w:hAnsi="Consolas"/>
-              </w:rPr>
-              <w:t xml:space="preserve">int </w:t>
-            </w:r>
-            <w:proofErr w:type="spellStart"/>
-            <w:proofErr w:type="gramStart"/>
-            <w:r>
-              <w:rPr>
-                <w:rFonts w:ascii="Consolas" w:hAnsi="Consolas"/>
-              </w:rPr>
-              <w:t>pointValue</w:t>
-            </w:r>
-            <w:proofErr w:type="spellEnd"/>
-            <w:r>
-              <w:rPr>
-                <w:rFonts w:ascii="Consolas" w:hAnsi="Consolas"/>
-              </w:rPr>
-              <w:t>;</w:t>
-            </w:r>
-            <w:proofErr w:type="gramEnd"/>
-          </w:p>
-          <w:p>
-            <w:pPr>
-              <w:pStyle w:val="ListParagraph"/>
-            </w:pPr>
-            <w:r>
-              <w:t>The garrison value, which appears on</w:t>
-            </w:r>
-            <w:r>
-              <w:t xml:space="preserve"> some</w:t>
-            </w:r>
-            <w:r>
-              <w:t xml:space="preserve"> buildings</w:t>
-            </w:r>
-            <w:r>
-              <w:t xml:space="preserve"> in case it’s ever relevant</w:t>
-            </w:r>
-          </w:p>
-          <w:p>
-            <w:r>
-              <w:rPr>
-                <w:rFonts w:ascii="Consolas" w:hAnsi="Consolas"/>
-              </w:rPr>
-              <w:t xml:space="preserve">int </w:t>
-            </w:r>
-            <w:proofErr w:type="spellStart"/>
-            <w:proofErr w:type="gramStart"/>
-            <w:r>
-              <w:rPr>
-                <w:rFonts w:ascii="Consolas" w:hAnsi="Consolas"/>
-              </w:rPr>
-              <w:t>garrisonValue</w:t>
-            </w:r>
-            <w:proofErr w:type="spellEnd"/>
-            <w:r>
-              <w:rPr>
-                <w:rFonts w:ascii="Consolas" w:hAnsi="Consolas"/>
-              </w:rPr>
-              <w:t>;</w:t>
-            </w:r>
-            <w:proofErr w:type="gramEnd"/>
-          </w:p>
-          <w:p>
-            <w:pPr>
-              <w:pStyle w:val="ListParagraph"/>
-            </w:pPr>
-            <w:r>
-              <w:t>The quantity of the entity</w:t>
-            </w:r>
-          </w:p>
-          <w:p>
-            <w:r>
-              <w:rPr>
-                <w:rFonts w:ascii="Consolas" w:hAnsi="Consolas"/>
-              </w:rPr>
-              <w:t xml:space="preserve">int </w:t>
-            </w:r>
-            <w:proofErr w:type="spellStart"/>
-            <w:proofErr w:type="gramStart"/>
-            <w:r>
-              <w:rPr>
-                <w:rFonts w:ascii="Consolas" w:hAnsi="Consolas"/>
-              </w:rPr>
-              <w:t>unitQuantity</w:t>
-            </w:r>
-            <w:proofErr w:type="spellEnd"/>
-            <w:r>
-              <w:rPr>
-                <w:rFonts w:ascii="Consolas" w:hAnsi="Consolas"/>
-              </w:rPr>
-              <w:t>;</w:t>
-            </w:r>
-            <w:proofErr w:type="gramEnd"/>
+              <w:t>int unitQuantity;</w:t>
+            </w:r>
           </w:p>
           <w:p/>
           <w:p>
@@ -1632,20 +1474,7 @@
           <w:p/>
           <w:p>
             <w:r>
-              <w:t xml:space="preserve">Not using </w:t>
-            </w:r>
-            <w:proofErr w:type="gramStart"/>
-            <w:r>
-              <w:t>std::</w:t>
-            </w:r>
-            <w:proofErr w:type="spellStart"/>
-            <w:proofErr w:type="gramEnd"/>
-            <w:r>
-              <w:t>cin</w:t>
-            </w:r>
-            <w:proofErr w:type="spellEnd"/>
-            <w:r>
-              <w:t xml:space="preserve"> for this as there’s too much that would need to be entered and it inserts odd symbols for capitals and underscores</w:t>
+              <w:t>Not using std::cin for this as there’s too much that would need to be entered and it inserts odd symbols for capitals and underscores</w:t>
             </w:r>
             <w:r>
               <w:br/>
@@ -1910,18 +1739,8 @@
                     <w:ind w:left="10"/>
                     <w:jc w:val="left"/>
                   </w:pPr>
-                  <w:proofErr w:type="gramStart"/>
                   <w:r>
-                    <w:t>if(</w:t>
-                  </w:r>
-                  <w:proofErr w:type="spellStart"/>
-                  <w:proofErr w:type="gramEnd"/>
-                  <w:r>
-                    <w:t>entityName</w:t>
-                  </w:r>
-                  <w:proofErr w:type="spellEnd"/>
-                  <w:r>
-                    <w:t xml:space="preserve"> == “Archer_(Saracen)”) then{</w:t>
+                    <w:t>if(entityName == “Archer_(Saracen)”) then{</w:t>
                   </w:r>
                 </w:p>
                 <w:p>
@@ -1930,13 +1749,8 @@
                     <w:ind w:left="720"/>
                     <w:jc w:val="left"/>
                   </w:pPr>
-                  <w:proofErr w:type="spellStart"/>
                   <w:r>
-                    <w:t>currentSelection</w:t>
-                  </w:r>
-                  <w:proofErr w:type="spellEnd"/>
-                  <w:r>
-                    <w:t xml:space="preserve"> = </w:t>
+                    <w:t xml:space="preserve">currentSelection = </w:t>
                   </w:r>
                   <w:r>
                     <w:t>{“</w:t>
@@ -1948,15 +1762,7 @@
                     <w:t>”</w:t>
                   </w:r>
                   <w:r>
-                    <w:t>,</w:t>
-                  </w:r>
-                  <w:proofErr w:type="gramStart"/>
-                  <w:r>
-                    <w:t>1,entityQuantity</w:t>
-                  </w:r>
-                  <w:proofErr w:type="gramEnd"/>
-                  <w:r>
-                    <w:t>,6,4,5,2,</w:t>
+                    <w:t>,1,entityQuantity,6,4,5,2,</w:t>
                   </w:r>
                 </w:p>
                 <w:p>
@@ -1965,13 +1771,8 @@
                     <w:ind w:left="720"/>
                     <w:jc w:val="left"/>
                   </w:pPr>
-                  <w:proofErr w:type="gramStart"/>
                   <w:r>
-                    <w:t>true,false</w:t>
-                  </w:r>
-                  <w:proofErr w:type="gramEnd"/>
-                  <w:r>
-                    <w:t>,false,false,false,false,false,false,false,false,false,false,false,false,false,false,false,false,false</w:t>
+                    <w:t>true,false,false,false,false,false,false,false,false,false,false,false,false,false,false,false,false,false,false</w:t>
                   </w:r>
                   <w:r>
                     <w:t xml:space="preserve">}; // </w:t>
@@ -2198,19 +1999,11 @@
       <w:r>
         <w:t xml:space="preserve">Running the program via clicking an executable (.exe) file, not via typing </w:t>
       </w:r>
-      <w:proofErr w:type="gramStart"/>
       <w:r>
         <w:rPr>
           <w:rStyle w:val="CodeChar"/>
         </w:rPr>
-        <w:t>"./</w:t>
-      </w:r>
-      <w:proofErr w:type="gramEnd"/>
-      <w:r>
-        <w:rPr>
-          <w:rStyle w:val="CodeChar"/>
-        </w:rPr>
-        <w:t>run"</w:t>
+        <w:t>"./run"</w:t>
       </w:r>
       <w:r>
         <w:t xml:space="preserve"> in a Linux shell</w:t>
@@ -2738,11 +2531,9 @@
             <w:gridSpan w:val="2"/>
           </w:tcPr>
           <w:p>
-            <w:proofErr w:type="spellStart"/>
             <w:r>
               <w:t>CheckedListBox</w:t>
             </w:r>
-            <w:proofErr w:type="spellEnd"/>
             <w:r>
               <w:t xml:space="preserve"> in QT for events &amp; technologies</w:t>
             </w:r>
@@ -3002,20 +2793,7 @@
           </w:tcPr>
           <w:p>
             <w:r>
-              <w:t xml:space="preserve">Supplying variables with answers the user provides. Was using </w:t>
-            </w:r>
-            <w:proofErr w:type="gramStart"/>
-            <w:r>
-              <w:t>std::</w:t>
-            </w:r>
-            <w:proofErr w:type="spellStart"/>
-            <w:proofErr w:type="gramEnd"/>
-            <w:r>
-              <w:t>cin</w:t>
-            </w:r>
-            <w:proofErr w:type="spellEnd"/>
-            <w:r>
-              <w:t xml:space="preserve"> for this.</w:t>
+              <w:t>Supplying variables with answers the user provides. Was using std::cin for this.</w:t>
             </w:r>
             <w:r>
               <w:t xml:space="preserve"> Would like to do this through the GUI now though.</w:t>
@@ -3143,20 +2921,7 @@
           </w:tcPr>
           <w:p>
             <w:r>
-              <w:t xml:space="preserve">Writing </w:t>
-            </w:r>
-            <w:proofErr w:type="gramStart"/>
-            <w:r>
-              <w:t>std::</w:t>
-            </w:r>
-            <w:proofErr w:type="spellStart"/>
-            <w:proofErr w:type="gramEnd"/>
-            <w:r>
-              <w:t>cout</w:t>
-            </w:r>
-            <w:proofErr w:type="spellEnd"/>
-            <w:r>
-              <w:t xml:space="preserve"> statements to the GUI</w:t>
+              <w:t>Writing std::cout statements to the GUI</w:t>
             </w:r>
           </w:p>
         </w:tc>
@@ -4035,23 +3800,7 @@
                 <w:b/>
                 <w:bCs/>
               </w:rPr>
-              <w:t xml:space="preserve">"Back From </w:t>
-            </w:r>
-            <w:proofErr w:type="gramStart"/>
-            <w:r>
-              <w:rPr>
-                <w:b/>
-                <w:bCs/>
-              </w:rPr>
-              <w:t>A</w:t>
-            </w:r>
-            <w:proofErr w:type="gramEnd"/>
-            <w:r>
-              <w:rPr>
-                <w:b/>
-                <w:bCs/>
-              </w:rPr>
-              <w:t xml:space="preserve"> Foreign Land":</w:t>
+              <w:t>"Back From A Foreign Land":</w:t>
             </w:r>
             <w:r>
               <w:t xml:space="preserve"> “</w:t>
@@ -4153,23 +3902,7 @@
                 <w:rFonts w:cs="Arial"/>
                 <w:color w:val="000000"/>
               </w:rPr>
-              <w:t xml:space="preserve">All building </w:t>
-            </w:r>
-            <w:proofErr w:type="gramStart"/>
-            <w:r>
-              <w:rPr>
-                <w:rFonts w:cs="Arial"/>
-                <w:color w:val="000000"/>
-              </w:rPr>
-              <w:t>get</w:t>
-            </w:r>
-            <w:proofErr w:type="gramEnd"/>
-            <w:r>
-              <w:rPr>
-                <w:rFonts w:cs="Arial"/>
-                <w:color w:val="000000"/>
-              </w:rPr>
-              <w:t xml:space="preserve"> a HP bonus: Age I – 10 HP, Age II – 20 HP, Age III – 30 HP, Age IV – 40 HP</w:t>
+              <w:t>All building get a HP bonus: Age I – 10 HP, Age II – 20 HP, Age III – 30 HP, Age IV – 40 HP</w:t>
             </w:r>
           </w:p>
           <w:p>
@@ -4499,15 +4232,7 @@
           </w:tcPr>
           <w:p>
             <w:r>
-              <w:t xml:space="preserve">Implementing a PDF viewer for the user guide, developer guide, and developer </w:t>
-            </w:r>
-            <w:proofErr w:type="spellStart"/>
-            <w:r>
-              <w:t>wishlist</w:t>
-            </w:r>
-            <w:proofErr w:type="spellEnd"/>
-            <w:r>
-              <w:t xml:space="preserve"> files</w:t>
+              <w:t>Implementing a PDF viewer for the user guide, developer guide, and developer wishlist files</w:t>
             </w:r>
           </w:p>
         </w:tc>
@@ -4715,13 +4440,8 @@
             <w:r>
               <w:t xml:space="preserve">Being able to use aliases. For example, making it so “Temple of the Sun at </w:t>
             </w:r>
-            <w:proofErr w:type="spellStart"/>
-            <w:r>
-              <w:t>Macchu</w:t>
-            </w:r>
-            <w:proofErr w:type="spellEnd"/>
-            <w:r>
-              <w:t xml:space="preserve"> Picchu</w:t>
+            <w:r>
+              <w:t>Macchu Picchu</w:t>
             </w:r>
             <w:r>
               <w:t xml:space="preserve"> (Incan)” can be found by searching for “Wonder (Incan)”</w:t>
@@ -5286,23 +5006,7 @@
             </w:r>
             <w:r>
               <w:lastRenderedPageBreak/>
-              <w:t xml:space="preserve">(Problem with </w:t>
-            </w:r>
-            <w:proofErr w:type="spellStart"/>
-            <w:r>
-              <w:t>standardRoundsCombat</w:t>
-            </w:r>
-            <w:proofErr w:type="spellEnd"/>
-            <w:r>
-              <w:t xml:space="preserve"> function. </w:t>
-            </w:r>
-            <w:proofErr w:type="spellStart"/>
-            <w:r>
-              <w:t>isRetreating</w:t>
-            </w:r>
-            <w:proofErr w:type="spellEnd"/>
-            <w:r>
-              <w:t xml:space="preserve"> is an empty string for some reason). Should check rules before making this change</w:t>
+              <w:t>(Problem with standardRoundsCombat function. isRetreating is an empty string for some reason). Should check rules before making this change</w:t>
             </w:r>
           </w:p>
         </w:tc>
@@ -5401,25 +5105,12 @@
           <w:p/>
           <w:p>
             <w:r>
-              <w:t xml:space="preserve">Should only ask this question if p1 actually has </w:t>
-            </w:r>
-            <w:proofErr w:type="gramStart"/>
-            <w:r>
-              <w:t>a</w:t>
-            </w:r>
-            <w:proofErr w:type="gramEnd"/>
-            <w:r>
-              <w:t xml:space="preserve"> assisting monk</w:t>
-            </w:r>
-          </w:p>
-          <w:p>
-            <w:proofErr w:type="gramStart"/>
-            <w:r>
-              <w:t>Otherwise</w:t>
-            </w:r>
-            <w:proofErr w:type="gramEnd"/>
-            <w:r>
-              <w:t xml:space="preserve"> it should default to no</w:t>
+              <w:t>Should only ask this question if p1 actually has a assisting monk</w:t>
+            </w:r>
+          </w:p>
+          <w:p>
+            <w:r>
+              <w:t>Otherwise it should default to no</w:t>
             </w:r>
           </w:p>
         </w:tc>
@@ -5432,7 +5123,7 @@
           <w:sdtPr>
             <w:id w:val="187873088"/>
             <w14:checkbox>
-              <w14:checked w14:val="0"/>
+              <w14:checked w14:val="1"/>
               <w14:checkedState w14:val="2612" w14:font="MS Gothic"/>
               <w14:uncheckedState w14:val="2610" w14:font="MS Gothic"/>
             </w14:checkbox>
@@ -5447,7 +5138,7 @@
                   <w:rPr>
                     <w:rFonts w:ascii="MS Gothic" w:eastAsia="MS Gothic" w:hAnsi="MS Gothic" w:hint="eastAsia"/>
                   </w:rPr>
-                  <w:t>☐</w:t>
+                  <w:t>☒</w:t>
                 </w:r>
               </w:p>
             </w:tc>
@@ -5678,13 +5369,8 @@
               <w:jc w:val="left"/>
             </w:pPr>
             <w:r>
-              <w:t xml:space="preserve">Handle </w:t>
-            </w:r>
-            <w:proofErr w:type="gramStart"/>
-            <w:r>
-              <w:t>both of them</w:t>
-            </w:r>
-            <w:proofErr w:type="gramEnd"/>
+              <w:t>Handle both of them</w:t>
+            </w:r>
           </w:p>
           <w:p/>
         </w:tc>
@@ -6533,13 +6219,8 @@
       <w:pStyle w:val="Header"/>
     </w:pPr>
     <w:r>
-      <w:t xml:space="preserve">AoE ECG – Developer’s </w:t>
+      <w:t>AoE ECG – Developer’s wishlist</w:t>
     </w:r>
-    <w:proofErr w:type="spellStart"/>
-    <w:r>
-      <w:t>wishlist</w:t>
-    </w:r>
-    <w:proofErr w:type="spellEnd"/>
     <w:r>
       <w:tab/>
     </w:r>
@@ -6547,13 +6228,8 @@
       <w:t>Written</w:t>
     </w:r>
     <w:r>
-      <w:t xml:space="preserve"> by BGG user </w:t>
+      <w:t xml:space="preserve"> by BGG user Karate_Dog</w:t>
     </w:r>
-    <w:proofErr w:type="spellStart"/>
-    <w:r>
-      <w:t>Karate_Dog</w:t>
-    </w:r>
-    <w:proofErr w:type="spellEnd"/>
   </w:p>
 </w:hdr>
 </file>

</xml_diff>